<commit_message>
Create a React app and publish it to GitHub Pages
</commit_message>
<xml_diff>
--- a/public/Database Management System/assignment/Assign-1.docx
+++ b/public/Database Management System/assignment/Assign-1.docx
@@ -116,6 +116,7 @@
           <w:b/>
           <w:sz w:val="32"/>
           <w:szCs w:val="32"/>
+          <w:u w:val="single"/>
         </w:rPr>
       </w:pPr>
       <w:r>
@@ -124,6 +125,7 @@
           <w:b/>
           <w:sz w:val="32"/>
           <w:szCs w:val="32"/>
+          <w:u w:val="single"/>
         </w:rPr>
         <w:t>Assignment</w:t>
       </w:r>
@@ -133,6 +135,7 @@
           <w:b/>
           <w:sz w:val="32"/>
           <w:szCs w:val="32"/>
+          <w:u w:val="single"/>
         </w:rPr>
         <w:t>-</w:t>
       </w:r>
@@ -142,6 +145,7 @@
           <w:b/>
           <w:sz w:val="32"/>
           <w:szCs w:val="32"/>
+          <w:u w:val="single"/>
         </w:rPr>
         <w:t xml:space="preserve">1 </w:t>
       </w:r>

</xml_diff>